<commit_message>
here is the ready to be checked eithics forms
</commit_message>
<xml_diff>
--- a/Ethics/YourEthics/05. Participant Information Sheet_v1.docx
+++ b/Ethics/YourEthics/05. Participant Information Sheet_v1.docx
@@ -8,1254 +8,918 @@
         <w:rPr>
           <w:rFonts w:cstheme="minorHAnsi"/>
           <w:b/>
+        </w:rPr>
+      </w:pPr>
+      <w:r>
+        <w:rPr>
+          <w:rFonts w:cstheme="minorHAnsi"/>
+          <w:b/>
+        </w:rPr>
+        <w:t>Participant Information</w:t>
+      </w:r>
+      <w:r>
+        <w:rPr>
+          <w:rFonts w:cstheme="minorHAnsi"/>
+          <w:b/>
+        </w:rPr>
+        <w:t xml:space="preserve"> Sheet for </w:t>
+      </w:r>
+      <w:r>
+        <w:rPr>
+          <w:rFonts w:cstheme="minorHAnsi"/>
+          <w:b/>
+        </w:rPr>
+        <w:t>Computing students</w:t>
+      </w:r>
+    </w:p>
+    <w:p>
+      <w:pPr>
+        <w:jc w:val="center"/>
+        <w:rPr>
+          <w:rFonts w:ascii="Calibri" w:hAnsi="Calibri"/>
+        </w:rPr>
+      </w:pPr>
+      <w:r>
+        <w:rPr>
+          <w:rFonts w:ascii="Calibri" w:hAnsi="Calibri"/>
+        </w:rPr>
+        <w:t>Evaluating Voting Application Design and Assessing how comfortable users are with</w:t>
+      </w:r>
+      <w:r>
+        <w:rPr>
+          <w:rFonts w:ascii="Calibri" w:hAnsi="Calibri"/>
+        </w:rPr>
+        <w:t xml:space="preserve"> biometric</w:t>
+      </w:r>
+      <w:r>
+        <w:rPr>
+          <w:rFonts w:ascii="Calibri" w:hAnsi="Calibri"/>
+        </w:rPr>
+        <w:t xml:space="preserve"> data storage</w:t>
+      </w:r>
+    </w:p>
+    <w:p>
+      <w:pPr>
+        <w:jc w:val="center"/>
+        <w:rPr>
+          <w:b/>
+        </w:rPr>
+      </w:pPr>
+      <w:r>
+        <w:rPr>
+          <w:b/>
+        </w:rPr>
+        <w:t>University of Dundee Sc</w:t>
+      </w:r>
+      <w:r>
+        <w:rPr>
+          <w:b/>
+        </w:rPr>
+        <w:t>hool Research Ethics Comm</w:t>
+      </w:r>
+      <w:r>
+        <w:rPr>
+          <w:b/>
+        </w:rPr>
+        <w:t>i</w:t>
+      </w:r>
+      <w:r>
+        <w:rPr>
+          <w:b/>
+        </w:rPr>
+        <w:t>tte</w:t>
+      </w:r>
+      <w:r>
+        <w:rPr>
+          <w:b/>
+        </w:rPr>
+        <w:t xml:space="preserve">e Application/Approval Number: </w:t>
+      </w:r>
+      <w:r>
+        <w:rPr>
+          <w:b/>
           <w:color w:val="EE0000"/>
         </w:rPr>
-      </w:pPr>
-      <w:r>
-        <w:rPr>
-          <w:rFonts w:cstheme="minorHAnsi"/>
-          <w:b/>
-        </w:rPr>
-        <w:t>Participant Information</w:t>
-      </w:r>
-      <w:r>
-        <w:rPr>
-          <w:rFonts w:cstheme="minorHAnsi"/>
-          <w:b/>
-        </w:rPr>
-        <w:t xml:space="preserve"> Sheet for </w:t>
-      </w:r>
-      <w:r>
-        <w:rPr>
-          <w:rFonts w:cstheme="minorHAnsi"/>
-          <w:b/>
-          <w:color w:val="EE0000"/>
-        </w:rPr>
         <w:t>[</w:t>
       </w:r>
       <w:r>
         <w:rPr>
-          <w:rFonts w:cstheme="minorHAnsi"/>
           <w:b/>
           <w:i/>
           <w:color w:val="EE0000"/>
         </w:rPr>
-        <w:t>insert target population</w:t>
-      </w:r>
-      <w:r>
-        <w:rPr>
-          <w:rFonts w:cstheme="minorHAnsi"/>
-          <w:b/>
+        <w:t>insert approval number from decision letter</w:t>
+      </w:r>
+      <w:r>
+        <w:rPr>
+          <w:b/>
+          <w:color w:val="EE0000"/>
+        </w:rPr>
+        <w:t>]</w:t>
+      </w:r>
+    </w:p>
+    <w:p>
+      <w:r>
+        <w:t>You are invited to take part in a research project.</w:t>
+      </w:r>
+      <w:r>
+        <w:t xml:space="preserve"> Before you decide whether or not you would like to participate it is important that you read the information provided below</w:t>
+      </w:r>
+      <w:r>
+        <w:t>.</w:t>
+      </w:r>
+      <w:r>
+        <w:t xml:space="preserve"> </w:t>
+      </w:r>
+      <w:r>
+        <w:t xml:space="preserve">This will help </w:t>
+      </w:r>
+      <w:r>
+        <w:t xml:space="preserve">you </w:t>
+      </w:r>
+      <w:r>
+        <w:t xml:space="preserve">to </w:t>
+      </w:r>
+      <w:r>
+        <w:t>understand why and how the research is being carried out and what participation will involve.</w:t>
+      </w:r>
+      <w:r>
+        <w:t xml:space="preserve"> </w:t>
+      </w:r>
+      <w:r>
+        <w:t xml:space="preserve">If you are being asked to provide data which could identify you, the information contained here also serves as your privacy notice. </w:t>
+      </w:r>
+      <w:r>
+        <w:t>Please let the researcher who gave you this information know if anything is unclear or you have any questions.</w:t>
+      </w:r>
+    </w:p>
+    <w:p>
+      <w:r>
+        <w:rPr>
+          <w:b/>
+        </w:rPr>
+        <w:t>Who is conducting the research?</w:t>
+      </w:r>
+    </w:p>
+    <w:p>
+      <w:pPr>
+        <w:rPr>
+          <w:iCs/>
+        </w:rPr>
+      </w:pPr>
+      <w:r>
+        <w:rPr>
+          <w:iCs/>
+        </w:rPr>
+        <w:t>This research is being conducted by</w:t>
+      </w:r>
+      <w:r>
+        <w:rPr>
+          <w:iCs/>
+        </w:rPr>
+        <w:t xml:space="preserve"> Alexander Gordon</w:t>
+      </w:r>
+      <w:r>
+        <w:rPr>
+          <w:iCs/>
+          <w:color w:val="EE0000"/>
+        </w:rPr>
+        <w:t xml:space="preserve"> </w:t>
+      </w:r>
+      <w:r>
+        <w:rPr>
+          <w:iCs/>
+        </w:rPr>
+        <w:t xml:space="preserve">who is an </w:t>
+      </w:r>
+      <w:r>
+        <w:rPr>
+          <w:iCs/>
+        </w:rPr>
+        <w:t xml:space="preserve">undergraduate </w:t>
+      </w:r>
+      <w:r>
+        <w:rPr>
+          <w:iCs/>
+        </w:rPr>
+        <w:t>student at the University of Dundee. The research is being conducted to fulfil the requirements for the following module:</w:t>
+      </w:r>
+      <w:r>
+        <w:rPr>
+          <w:iCs/>
+        </w:rPr>
+        <w:t xml:space="preserve"> Individual Project</w:t>
+      </w:r>
+      <w:r>
+        <w:rPr>
+          <w:iCs/>
+        </w:rPr>
+        <w:t xml:space="preserve">. The </w:t>
+      </w:r>
+      <w:r>
+        <w:rPr>
+          <w:iCs/>
+        </w:rPr>
+        <w:t>Principal Researcher</w:t>
+      </w:r>
+      <w:r>
+        <w:rPr>
+          <w:iCs/>
+        </w:rPr>
+        <w:t xml:space="preserve"> is</w:t>
+      </w:r>
+      <w:r>
+        <w:rPr>
+          <w:iCs/>
+        </w:rPr>
+        <w:t xml:space="preserve"> Alexander Gordon</w:t>
+      </w:r>
+      <w:r>
+        <w:rPr>
+          <w:iCs/>
+        </w:rPr>
+        <w:t xml:space="preserve"> who can be contacted at</w:t>
+      </w:r>
+      <w:r>
+        <w:rPr>
+          <w:iCs/>
+          <w:color w:val="EE0000"/>
+        </w:rPr>
+        <w:t xml:space="preserve"> </w:t>
+      </w:r>
+      <w:r>
+        <w:rPr>
+          <w:iCs/>
+        </w:rPr>
+        <w:t>2502331@dundee.ac.uk</w:t>
+      </w:r>
+      <w:r>
+        <w:rPr>
+          <w:iCs/>
+        </w:rPr>
+        <w:t>.</w:t>
+      </w:r>
+      <w:r>
+        <w:rPr>
+          <w:iCs/>
+        </w:rPr>
+        <w:t xml:space="preserve"> </w:t>
+      </w:r>
+      <w:r>
+        <w:rPr>
+          <w:iCs/>
+        </w:rPr>
+        <w:t xml:space="preserve">The project supervisor and co-investigator is </w:t>
+      </w:r>
+      <w:r>
+        <w:rPr>
+          <w:rFonts w:ascii="Calibri" w:hAnsi="Calibri"/>
+        </w:rPr>
+        <w:t>Oluwafemi Samuel</w:t>
+      </w:r>
+      <w:r>
+        <w:rPr>
+          <w:iCs/>
+        </w:rPr>
+        <w:t xml:space="preserve"> who can be contacted at </w:t>
+      </w:r>
+      <w:r>
+        <w:rPr>
+          <w:iCs/>
+        </w:rPr>
+        <w:t>osamuel002@dundee.ac.uk</w:t>
+      </w:r>
+      <w:r>
+        <w:rPr>
+          <w:iCs/>
+        </w:rPr>
+        <w:t xml:space="preserve">. </w:t>
+      </w:r>
+    </w:p>
+    <w:p>
+      <w:pPr>
+        <w:rPr>
+          <w:b/>
+        </w:rPr>
+      </w:pPr>
+      <w:r>
+        <w:rPr>
+          <w:b/>
+        </w:rPr>
+        <w:t>Who is funding the research</w:t>
+      </w:r>
+      <w:r>
+        <w:rPr>
+          <w:b/>
+        </w:rPr>
+        <w:t>?</w:t>
+      </w:r>
+    </w:p>
+    <w:p>
+      <w:pPr>
+        <w:rPr>
+          <w:iCs/>
+        </w:rPr>
+      </w:pPr>
+      <w:r>
+        <w:rPr>
+          <w:iCs/>
+        </w:rPr>
+        <w:t>Th</w:t>
+      </w:r>
+      <w:r>
+        <w:rPr>
+          <w:iCs/>
+        </w:rPr>
+        <w:t xml:space="preserve">is is non-funded research </w:t>
+      </w:r>
+      <w:r>
+        <w:rPr>
+          <w:iCs/>
+        </w:rPr>
+        <w:t xml:space="preserve">being conducted </w:t>
+      </w:r>
+      <w:r>
+        <w:rPr>
+          <w:iCs/>
+        </w:rPr>
+        <w:t>to fulfil the requirements for the following module</w:t>
+      </w:r>
+      <w:r>
+        <w:rPr>
+          <w:iCs/>
+        </w:rPr>
+        <w:t xml:space="preserve"> at the University of Dundee</w:t>
+      </w:r>
+      <w:r>
+        <w:rPr>
+          <w:iCs/>
+        </w:rPr>
+        <w:t xml:space="preserve">: </w:t>
+      </w:r>
+      <w:r>
+        <w:rPr>
+          <w:iCs/>
+        </w:rPr>
+        <w:t>Individual Project</w:t>
+      </w:r>
+      <w:r>
+        <w:rPr>
+          <w:iCs/>
+        </w:rPr>
+        <w:t>.</w:t>
+      </w:r>
+    </w:p>
+    <w:p>
+      <w:pPr>
+        <w:rPr>
+          <w:b/>
+        </w:rPr>
+      </w:pPr>
+      <w:r>
+        <w:rPr>
+          <w:b/>
+        </w:rPr>
+        <w:t>What is the purpose of the r</w:t>
+      </w:r>
+      <w:r>
+        <w:rPr>
+          <w:b/>
+        </w:rPr>
+        <w:t>esearch</w:t>
+      </w:r>
+      <w:r>
+        <w:rPr>
+          <w:b/>
+        </w:rPr>
+        <w:t>?</w:t>
+      </w:r>
+    </w:p>
+    <w:p>
+      <w:pPr>
+        <w:rPr>
+          <w:iCs/>
+        </w:rPr>
+      </w:pPr>
+      <w:r>
+        <w:rPr>
+          <w:iCs/>
+        </w:rPr>
+        <w:t>The research is being conducted to aid the development and evaluation of a new software system</w:t>
+      </w:r>
+      <w:r>
+        <w:rPr>
+          <w:iCs/>
+        </w:rPr>
+        <w:t>.</w:t>
+      </w:r>
+      <w:r>
+        <w:rPr>
+          <w:iCs/>
+        </w:rPr>
+        <w:t xml:space="preserve"> The research will involve evaluation of the system with prospective end users to gauge how effective it is in meeting its requirements and how well-matched it is to the expectations of its users</w:t>
+      </w:r>
+      <w:r>
+        <w:rPr>
+          <w:iCs/>
+        </w:rPr>
+        <w:t xml:space="preserve">. </w:t>
+      </w:r>
+      <w:r>
+        <w:rPr>
+          <w:iCs/>
+        </w:rPr>
+        <w:t>These are necessary stages of the</w:t>
+      </w:r>
+      <w:r>
+        <w:rPr>
+          <w:iCs/>
+        </w:rPr>
+        <w:t xml:space="preserve"> </w:t>
+      </w:r>
+      <w:r>
+        <w:rPr>
+          <w:iCs/>
+        </w:rPr>
+        <w:t>work being completed by</w:t>
+      </w:r>
+      <w:r>
+        <w:rPr>
+          <w:iCs/>
+        </w:rPr>
+        <w:t xml:space="preserve"> Alexander Gordon </w:t>
+      </w:r>
+      <w:r>
+        <w:rPr>
+          <w:iCs/>
+        </w:rPr>
+        <w:t>to address the following aims and objectives</w:t>
+      </w:r>
+      <w:r>
+        <w:rPr>
+          <w:iCs/>
+        </w:rPr>
+        <w:t xml:space="preserve"> of their project</w:t>
+      </w:r>
+      <w:r>
+        <w:rPr>
+          <w:iCs/>
+        </w:rPr>
+        <w:t xml:space="preserve">: </w:t>
+      </w:r>
+      <w:r>
+        <w:rPr>
+          <w:iCs/>
+        </w:rPr>
+        <w:t xml:space="preserve">to research and develop novel or improved computing solutions; to collect data from prospective end-users through ethically approved methods (interviews, surveys, usability testing) to evaluate, validate, and iteratively refine the developed computing </w:t>
+      </w:r>
+      <w:r>
+        <w:rPr>
+          <w:iCs/>
+        </w:rPr>
+        <w:t>system</w:t>
+      </w:r>
+      <w:r>
+        <w:rPr>
+          <w:iCs/>
+        </w:rPr>
+        <w:t xml:space="preserve"> against its stated requirements and goals; to ensure adherence to the relevant ethical procedures, e.g., in relation to obtaining informed consent from participants prior to data collection, and to maintain secure and anonymised storage of all collected data.</w:t>
+      </w:r>
+    </w:p>
+    <w:p>
+      <w:pPr>
+        <w:rPr>
+          <w:b/>
+        </w:rPr>
+      </w:pPr>
+      <w:r>
+        <w:rPr>
+          <w:b/>
+        </w:rPr>
+        <w:t>Why have I been invited to take part?</w:t>
+      </w:r>
+    </w:p>
+    <w:p>
+      <w:pPr>
+        <w:rPr>
           <w:i/>
+        </w:rPr>
+      </w:pPr>
+      <w:r>
+        <w:t>You have been invited to take part because</w:t>
+      </w:r>
+      <w:r>
+        <w:t xml:space="preserve"> you are someone who could be a prospective end user for the system under development, or because you may be able to offer a generalized perspective based on your experience with other, similar systems, or as a layperson.</w:t>
+      </w:r>
+    </w:p>
+    <w:p>
+      <w:pPr>
+        <w:rPr>
+          <w:b/>
+        </w:rPr>
+      </w:pPr>
+      <w:r>
+        <w:rPr>
+          <w:b/>
+        </w:rPr>
+        <w:t>Do I have to take part?</w:t>
+      </w:r>
+    </w:p>
+    <w:p>
+      <w:pPr>
+        <w:rPr>
+          <w:i/>
+        </w:rPr>
+      </w:pPr>
+      <w:r>
+        <w:lastRenderedPageBreak/>
+        <w:t>No</w:t>
+      </w:r>
+      <w:r>
+        <w:t xml:space="preserve">. </w:t>
+      </w:r>
+      <w:r>
+        <w:rPr>
+          <w:iCs/>
+        </w:rPr>
+        <w:t>T</w:t>
+      </w:r>
+      <w:r>
+        <w:rPr>
+          <w:iCs/>
+        </w:rPr>
+        <w:t xml:space="preserve">aking part is </w:t>
+      </w:r>
+      <w:r>
+        <w:rPr>
+          <w:iCs/>
+        </w:rPr>
+        <w:t xml:space="preserve">entirely </w:t>
+      </w:r>
+      <w:r>
+        <w:rPr>
+          <w:iCs/>
+        </w:rPr>
+        <w:t>voluntary</w:t>
+      </w:r>
+      <w:r>
+        <w:rPr>
+          <w:iCs/>
+        </w:rPr>
+        <w:t>. If you c</w:t>
+      </w:r>
+      <w:r>
+        <w:rPr>
+          <w:iCs/>
+        </w:rPr>
+        <w:t>hoos</w:t>
+      </w:r>
+      <w:r>
+        <w:rPr>
+          <w:iCs/>
+        </w:rPr>
+        <w:t>e</w:t>
+      </w:r>
+      <w:r>
+        <w:rPr>
+          <w:iCs/>
+        </w:rPr>
+        <w:t xml:space="preserve"> not to take part</w:t>
+      </w:r>
+      <w:r>
+        <w:rPr>
+          <w:iCs/>
+        </w:rPr>
+        <w:t>,</w:t>
+      </w:r>
+      <w:r>
+        <w:rPr>
+          <w:iCs/>
+        </w:rPr>
+        <w:t xml:space="preserve"> </w:t>
+      </w:r>
+      <w:r>
+        <w:rPr>
+          <w:iCs/>
+        </w:rPr>
+        <w:t xml:space="preserve">it </w:t>
+      </w:r>
+      <w:r>
+        <w:rPr>
+          <w:iCs/>
+        </w:rPr>
+        <w:t xml:space="preserve">will not disadvantage </w:t>
+      </w:r>
+      <w:r>
+        <w:rPr>
+          <w:iCs/>
+        </w:rPr>
+        <w:t xml:space="preserve">you or the project research </w:t>
+      </w:r>
+      <w:r>
+        <w:rPr>
+          <w:iCs/>
+        </w:rPr>
+        <w:t>in any way</w:t>
+      </w:r>
+      <w:r>
+        <w:rPr>
+          <w:iCs/>
+        </w:rPr>
+        <w:t xml:space="preserve">. If you do decide to take part, you can </w:t>
+      </w:r>
+      <w:r>
+        <w:rPr>
+          <w:iCs/>
+        </w:rPr>
+        <w:t>withdraw from the study at any time without explanation and without penalty</w:t>
+      </w:r>
+      <w:r>
+        <w:rPr>
+          <w:iCs/>
+        </w:rPr>
+        <w:t xml:space="preserve">. </w:t>
+      </w:r>
+      <w:r>
+        <w:rPr>
+          <w:iCs/>
+        </w:rPr>
+        <w:t xml:space="preserve">If you </w:t>
+      </w:r>
+      <w:r>
+        <w:rPr>
+          <w:iCs/>
+        </w:rPr>
+        <w:t>wish</w:t>
+      </w:r>
+      <w:r>
+        <w:rPr>
+          <w:iCs/>
+        </w:rPr>
+        <w:t xml:space="preserve"> to withdraw from the study, please inform the </w:t>
+      </w:r>
+      <w:r>
+        <w:rPr>
+          <w:iCs/>
+        </w:rPr>
+        <w:t>Principal Research</w:t>
+      </w:r>
+      <w:r>
+        <w:rPr>
+          <w:iCs/>
+        </w:rPr>
+        <w:t xml:space="preserve">er </w:t>
+      </w:r>
+      <w:r>
+        <w:rPr>
+          <w:iCs/>
+        </w:rPr>
+        <w:t>(</w:t>
+      </w:r>
+      <w:r>
+        <w:rPr>
+          <w:iCs/>
+        </w:rPr>
+        <w:t>Alexander Gordon</w:t>
+      </w:r>
+      <w:r>
+        <w:rPr>
+          <w:iCs/>
+        </w:rPr>
+        <w:t xml:space="preserve">, </w:t>
+      </w:r>
+      <w:r>
+        <w:rPr>
+          <w:iCs/>
+        </w:rPr>
+        <w:t>2502331@dundee.ac.uk</w:t>
+      </w:r>
+      <w:r>
+        <w:rPr>
+          <w:iCs/>
+        </w:rPr>
+        <w:t>)</w:t>
+      </w:r>
+      <w:r>
+        <w:rPr>
+          <w:iCs/>
+        </w:rPr>
+        <w:t xml:space="preserve"> </w:t>
+      </w:r>
+      <w:r>
+        <w:rPr>
+          <w:iCs/>
+        </w:rPr>
+        <w:t>at any stage</w:t>
+      </w:r>
+      <w:r>
+        <w:rPr>
+          <w:iCs/>
+        </w:rPr>
+        <w:t xml:space="preserve">. During the study, you can choose not to answer any questions that you don’t want to and you can choose not to complete any activities that you don’t want to. At the end of the study, a debriefing will remind you of the purpose of the </w:t>
+      </w:r>
+      <w:r>
+        <w:rPr>
+          <w:iCs/>
+        </w:rPr>
+        <w:t>research</w:t>
+      </w:r>
+      <w:r>
+        <w:rPr>
+          <w:iCs/>
+        </w:rPr>
+        <w:t xml:space="preserve"> and reconfirm </w:t>
+      </w:r>
+      <w:r>
+        <w:rPr>
+          <w:iCs/>
+        </w:rPr>
+        <w:t xml:space="preserve">with you </w:t>
+      </w:r>
+      <w:r>
+        <w:rPr>
+          <w:iCs/>
+        </w:rPr>
+        <w:t xml:space="preserve">that you are happy for any data you </w:t>
+      </w:r>
+      <w:r>
+        <w:rPr>
+          <w:iCs/>
+        </w:rPr>
+        <w:t xml:space="preserve">have </w:t>
+      </w:r>
+      <w:r>
+        <w:rPr>
+          <w:iCs/>
+        </w:rPr>
+        <w:t xml:space="preserve">provided to be used. If you decide that </w:t>
+      </w:r>
+      <w:r>
+        <w:rPr>
+          <w:iCs/>
+        </w:rPr>
+        <w:t xml:space="preserve">you no longer wish to be part of the study, your data will be removed. Please note that your data can be removed up until the point it is been anonymised. At which point, it will no longer be possible to associate identifiable data to you. </w:t>
+      </w:r>
+    </w:p>
+    <w:p>
+      <w:pPr>
+        <w:rPr>
+          <w:b/>
+        </w:rPr>
+      </w:pPr>
+      <w:r>
+        <w:rPr>
+          <w:b/>
+        </w:rPr>
+        <w:t>W</w:t>
+      </w:r>
+      <w:r>
+        <w:rPr>
+          <w:b/>
+        </w:rPr>
+        <w:t>hat will happen if I take part?</w:t>
+      </w:r>
+    </w:p>
+    <w:p>
+      <w:pPr>
+        <w:rPr>
+          <w:iCs/>
           <w:color w:val="EE0000"/>
         </w:rPr>
-        <w:t>, e.g., Computing Students</w:t>
-      </w:r>
-      <w:r>
-        <w:rPr>
-          <w:rFonts w:cstheme="minorHAnsi"/>
-          <w:b/>
-          <w:color w:val="EE0000"/>
-        </w:rPr>
-        <w:t>]</w:t>
-      </w:r>
-    </w:p>
-    <w:p>
-      <w:pPr>
-        <w:jc w:val="center"/>
-        <w:rPr>
-          <w:b/>
-          <w:color w:val="EE0000"/>
-        </w:rPr>
-      </w:pPr>
-      <w:r>
-        <w:rPr>
-          <w:b/>
-          <w:color w:val="EE0000"/>
-        </w:rPr>
-        <w:t>[Title of Project]</w:t>
-      </w:r>
-    </w:p>
-    <w:p>
-      <w:pPr>
-        <w:jc w:val="center"/>
-        <w:rPr>
-          <w:b/>
-        </w:rPr>
-      </w:pPr>
-      <w:r>
-        <w:rPr>
-          <w:b/>
-        </w:rPr>
-        <w:t>University of Dundee Sc</w:t>
-      </w:r>
-      <w:r>
-        <w:rPr>
-          <w:b/>
-        </w:rPr>
-        <w:t>hool Research Ethics Comm</w:t>
-      </w:r>
-      <w:r>
-        <w:rPr>
-          <w:b/>
-        </w:rPr>
-        <w:t>i</w:t>
-      </w:r>
-      <w:r>
-        <w:rPr>
-          <w:b/>
-        </w:rPr>
-        <w:t>tte</w:t>
-      </w:r>
-      <w:r>
-        <w:rPr>
-          <w:b/>
-        </w:rPr>
-        <w:t xml:space="preserve">e Application/Approval Number: </w:t>
-      </w:r>
-      <w:r>
-        <w:rPr>
-          <w:b/>
-          <w:color w:val="EE0000"/>
-        </w:rPr>
-        <w:t>[</w:t>
-      </w:r>
-      <w:r>
-        <w:rPr>
-          <w:b/>
-          <w:i/>
-          <w:color w:val="EE0000"/>
-        </w:rPr>
-        <w:t>insert approval number from decision letter</w:t>
-      </w:r>
-      <w:r>
-        <w:rPr>
-          <w:b/>
-          <w:color w:val="EE0000"/>
-        </w:rPr>
-        <w:t>]</w:t>
-      </w:r>
-    </w:p>
-    <w:p>
-      <w:r>
-        <w:t>You are invited to take part in a research project.</w:t>
-      </w:r>
-      <w:r>
-        <w:t xml:space="preserve"> Before you decide whether or not you would like to participate it is important that you read the information provided below</w:t>
-      </w:r>
-      <w:r>
-        <w:t>.</w:t>
-      </w:r>
-      <w:r>
+      </w:pPr>
+    </w:p>
+    <w:p>
+      <w:pPr>
+        <w:rPr>
+          <w:iCs/>
+        </w:rPr>
+      </w:pPr>
+      <w:r>
+        <w:rPr>
+          <w:iCs/>
+        </w:rPr>
+        <w:t xml:space="preserve">You will be asked to take part in an in-person evaluation of (prototypes of) the system that has been developed. This meeting will be arranged on a date and time that is convenient for you. A meeting location on the University of Dundee campus will be proposed unless it is more convenient for you to meet elsewhere. The meeting is estimated to last between </w:t>
+      </w:r>
+      <w:r>
+        <w:rPr>
+          <w:iCs/>
+        </w:rPr>
+        <w:t>15</w:t>
+      </w:r>
+      <w:r>
+        <w:rPr>
+          <w:iCs/>
+        </w:rPr>
+        <w:t xml:space="preserve"> to </w:t>
+      </w:r>
+      <w:r>
+        <w:rPr>
+          <w:iCs/>
+        </w:rPr>
+        <w:t>20</w:t>
+      </w:r>
+      <w:r>
+        <w:rPr>
+          <w:iCs/>
+        </w:rPr>
+        <w:t xml:space="preserve"> minutes maximum. During the meeting, the researcher </w:t>
+      </w:r>
+      <w:r>
+        <w:rPr>
+          <w:iCs/>
+        </w:rPr>
+        <w:t xml:space="preserve">will present (prototypes of) the system that has been developed to you. They may provide a guided tour of the system, seeking your views and comments as they go along. They may ask you to interact directly with the system yourself, either as a free-form exploration of your own or based on a set of specific tasks or features they would like you to try out. You will be provided with all materials necessary to complete the evaluation. </w:t>
+      </w:r>
+      <w:r>
+        <w:rPr>
+          <w:iCs/>
+        </w:rPr>
+        <w:t xml:space="preserve">Please be assured that the researcher is not judging or testing your ability to use the system. They are keen to benefit from your experience with the system including what you feel works well or doesn’t work well. During the evaluation, you may be encouraged to ‘think-aloud’ or comment on things as you go along. The researcher will be taking notes of any feedback given. The researcher may have specific questions of their own, e.g., ‘what did you think of that feature?’, ‘is the size of font OK?’, ‘would this feature work better if it was presented in this way instead?’. The researcher may wish to record the session using audio or video. This would be for the purposes of transcribing notes from the recordings afterwards and then destroying the recordings when they are no longer required. If recordings are being used, this will be made clear to you and your informed consent would be sought to do so. </w:t>
+      </w:r>
+      <w:r>
+        <w:rPr>
+          <w:iCs/>
+        </w:rPr>
+        <w:t>During the meeting, no personal</w:t>
+      </w:r>
+      <w:r>
+        <w:rPr>
+          <w:iCs/>
+        </w:rPr>
+        <w:t>, confidential, or sensitive</w:t>
+      </w:r>
+      <w:r>
+        <w:rPr>
+          <w:iCs/>
+        </w:rPr>
+        <w:t xml:space="preserve"> data will be collected from you, and your informed consent will be required prior to proceeding. You can choose not to answer questions that you don’t want to. You can end or withdraw from the session at any time without explanation and without penalty. </w:t>
+      </w:r>
+      <w:r>
+        <w:rPr>
+          <w:iCs/>
+        </w:rPr>
+        <w:t xml:space="preserve">During the meeting, there will be opportunities for you to take breaks whenever you require. Towards the end of the meeting, </w:t>
+      </w:r>
+      <w:r>
+        <w:rPr>
+          <w:iCs/>
+        </w:rPr>
+        <w:t xml:space="preserve">or after the meeting has concluded, </w:t>
+      </w:r>
+      <w:r>
+        <w:rPr>
+          <w:iCs/>
+        </w:rPr>
+        <w:t xml:space="preserve">you may be asked to complete a final questionnaire that allows you to rate the features of the application and provide any further final comments that you feel will be useful. This questionnaire is estimated to take </w:t>
+      </w:r>
+      <w:r>
+        <w:rPr>
+          <w:iCs/>
+        </w:rPr>
+        <w:t>5</w:t>
+      </w:r>
+      <w:r>
+        <w:rPr>
+          <w:iCs/>
+        </w:rPr>
+        <w:t xml:space="preserve"> to </w:t>
+      </w:r>
+      <w:r>
+        <w:rPr>
+          <w:iCs/>
+        </w:rPr>
+        <w:t>10</w:t>
+      </w:r>
+      <w:r>
+        <w:rPr>
+          <w:iCs/>
+        </w:rPr>
+        <w:t xml:space="preserve"> minutes to complete.</w:t>
+      </w:r>
+      <w:r>
+        <w:rPr>
+          <w:iCs/>
+        </w:rPr>
+        <w:t xml:space="preserve"> In the questionnaire, no personal, confidential, or sensitive data will be collected from you. You can choose not to answer questions that you don’t want to. You can decide to withdraw from the research without consequence or penalty. </w:t>
+      </w:r>
+      <w:r>
+        <w:rPr>
+          <w:iCs/>
+        </w:rPr>
         <w:t xml:space="preserve"> </w:t>
       </w:r>
       <w:r>
-        <w:t xml:space="preserve">This will help </w:t>
-      </w:r>
-      <w:r>
-        <w:t xml:space="preserve">you </w:t>
-      </w:r>
-      <w:r>
-        <w:t xml:space="preserve">to </w:t>
-      </w:r>
-      <w:r>
-        <w:t>understand why and how the research is being carried out and what participation will involve.</w:t>
-      </w:r>
-      <w:r>
-        <w:t xml:space="preserve"> </w:t>
-      </w:r>
-      <w:r>
-        <w:t xml:space="preserve">If you are being asked to provide data which could identify you, the information contained here also serves as your privacy notice. </w:t>
-      </w:r>
-      <w:r>
-        <w:t>Please let the researcher who gave you this information know if anything is unclear or you have any questions.</w:t>
-      </w:r>
-    </w:p>
-    <w:p>
-      <w:r>
-        <w:rPr>
-          <w:b/>
-        </w:rPr>
-        <w:t>Who is conducting the research?</w:t>
-      </w:r>
-    </w:p>
-    <w:p>
-      <w:pPr>
-        <w:rPr>
-          <w:iCs/>
-        </w:rPr>
-      </w:pPr>
-      <w:r>
-        <w:rPr>
-          <w:iCs/>
-        </w:rPr>
-        <w:t xml:space="preserve">This research is being conducted by </w:t>
-      </w:r>
-      <w:r>
-        <w:rPr>
-          <w:iCs/>
-          <w:color w:val="EE0000"/>
-        </w:rPr>
-        <w:t xml:space="preserve">your-name </w:t>
-      </w:r>
-      <w:r>
-        <w:rPr>
-          <w:iCs/>
-        </w:rPr>
-        <w:t xml:space="preserve">who is an </w:t>
-      </w:r>
-      <w:r>
-        <w:rPr>
-          <w:iCs/>
-          <w:color w:val="EE0000"/>
-        </w:rPr>
-        <w:t xml:space="preserve">undergraduate / Masters [delete as appropriate] </w:t>
-      </w:r>
-      <w:r>
-        <w:rPr>
-          <w:iCs/>
-        </w:rPr>
-        <w:t xml:space="preserve">student at the University of Dundee. The research is being conducted to fulfil the requirements for the following module: </w:t>
-      </w:r>
-      <w:r>
-        <w:rPr>
-          <w:iCs/>
-          <w:color w:val="EE0000"/>
-        </w:rPr>
-        <w:t>module-name</w:t>
-      </w:r>
-      <w:r>
-        <w:rPr>
-          <w:iCs/>
-        </w:rPr>
-        <w:t xml:space="preserve">. The </w:t>
-      </w:r>
-      <w:r>
-        <w:rPr>
-          <w:iCs/>
-        </w:rPr>
-        <w:t>Principal Researcher</w:t>
-      </w:r>
-      <w:r>
-        <w:rPr>
-          <w:iCs/>
-        </w:rPr>
-        <w:t xml:space="preserve"> is </w:t>
-      </w:r>
-      <w:r>
-        <w:rPr>
-          <w:iCs/>
-          <w:color w:val="EE0000"/>
-        </w:rPr>
-        <w:t>your-name</w:t>
-      </w:r>
-      <w:r>
-        <w:rPr>
-          <w:iCs/>
-        </w:rPr>
-        <w:t xml:space="preserve"> who can be contacted at </w:t>
-      </w:r>
-      <w:r>
-        <w:rPr>
-          <w:iCs/>
-          <w:color w:val="EE0000"/>
-        </w:rPr>
-        <w:t>your-email-address</w:t>
-      </w:r>
-      <w:r>
-        <w:rPr>
-          <w:iCs/>
-        </w:rPr>
-        <w:t>.</w:t>
-      </w:r>
-      <w:r>
-        <w:rPr>
-          <w:iCs/>
-        </w:rPr>
-        <w:t xml:space="preserve"> </w:t>
-      </w:r>
-      <w:r>
-        <w:rPr>
-          <w:iCs/>
-        </w:rPr>
-        <w:t xml:space="preserve">The project supervisor and co-investigator is </w:t>
-      </w:r>
-      <w:r>
-        <w:rPr>
-          <w:iCs/>
-          <w:color w:val="EE0000"/>
-        </w:rPr>
-        <w:t>your-supervisor’s-name</w:t>
-      </w:r>
-      <w:r>
-        <w:rPr>
-          <w:iCs/>
-        </w:rPr>
-        <w:t xml:space="preserve"> who can be contacted at </w:t>
-      </w:r>
-      <w:r>
-        <w:rPr>
-          <w:iCs/>
-          <w:color w:val="EE0000"/>
-        </w:rPr>
-        <w:t>your-supervisor’s-email-address</w:t>
-      </w:r>
-      <w:r>
-        <w:rPr>
-          <w:iCs/>
-        </w:rPr>
-        <w:t xml:space="preserve">. </w:t>
-      </w:r>
-    </w:p>
-    <w:p>
-      <w:pPr>
-        <w:rPr>
-          <w:b/>
-        </w:rPr>
-      </w:pPr>
-      <w:r>
-        <w:rPr>
-          <w:b/>
-        </w:rPr>
-        <w:t>Who is funding the research</w:t>
-      </w:r>
-      <w:r>
-        <w:rPr>
-          <w:b/>
-        </w:rPr>
-        <w:t>?</w:t>
-      </w:r>
-    </w:p>
-    <w:p>
-      <w:pPr>
-        <w:rPr>
-          <w:iCs/>
-        </w:rPr>
-      </w:pPr>
-      <w:r>
-        <w:rPr>
-          <w:iCs/>
-        </w:rPr>
-        <w:t>Th</w:t>
-      </w:r>
-      <w:r>
-        <w:rPr>
-          <w:iCs/>
-        </w:rPr>
-        <w:t xml:space="preserve">is is non-funded research </w:t>
-      </w:r>
-      <w:r>
-        <w:rPr>
-          <w:iCs/>
-        </w:rPr>
-        <w:t xml:space="preserve">being conducted </w:t>
-      </w:r>
-      <w:r>
-        <w:rPr>
-          <w:iCs/>
-        </w:rPr>
-        <w:t>to fulfil the requirements for the following module</w:t>
-      </w:r>
-      <w:r>
-        <w:rPr>
-          <w:iCs/>
-        </w:rPr>
-        <w:t xml:space="preserve"> at the University of Dundee</w:t>
-      </w:r>
-      <w:r>
-        <w:rPr>
-          <w:iCs/>
-        </w:rPr>
-        <w:t xml:space="preserve">: </w:t>
-      </w:r>
-      <w:r>
-        <w:rPr>
-          <w:iCs/>
-          <w:color w:val="EE0000"/>
-        </w:rPr>
-        <w:t>module-name</w:t>
-      </w:r>
-      <w:r>
-        <w:rPr>
-          <w:iCs/>
-        </w:rPr>
-        <w:t>.</w:t>
-      </w:r>
-    </w:p>
-    <w:p>
-      <w:pPr>
-        <w:rPr>
-          <w:b/>
-        </w:rPr>
-      </w:pPr>
-      <w:r>
-        <w:rPr>
-          <w:b/>
-        </w:rPr>
-        <w:t>What is the purpose of the r</w:t>
-      </w:r>
-      <w:r>
-        <w:rPr>
-          <w:b/>
-        </w:rPr>
-        <w:t>esearch</w:t>
-      </w:r>
-      <w:r>
-        <w:rPr>
-          <w:b/>
-        </w:rPr>
-        <w:t>?</w:t>
-      </w:r>
-    </w:p>
-    <w:p>
-      <w:pPr>
-        <w:rPr>
-          <w:iCs/>
-        </w:rPr>
-      </w:pPr>
-      <w:r>
-        <w:rPr>
-          <w:iCs/>
-        </w:rPr>
-        <w:t xml:space="preserve">The research is being conducted to aid the development and evaluation of a new software system. </w:t>
-      </w:r>
-      <w:r>
-        <w:rPr>
-          <w:iCs/>
-          <w:color w:val="EE0000"/>
-        </w:rPr>
-        <w:t>The research will involve gathering requirements for the new system from prospective end users</w:t>
-      </w:r>
-      <w:r>
-        <w:rPr>
-          <w:iCs/>
-          <w:color w:val="EE0000"/>
-        </w:rPr>
-        <w:t xml:space="preserve">, and this will help to </w:t>
-      </w:r>
-      <w:r>
-        <w:rPr>
-          <w:iCs/>
-          <w:color w:val="EE0000"/>
-        </w:rPr>
-        <w:t>ensure th</w:t>
-      </w:r>
-      <w:r>
-        <w:rPr>
-          <w:iCs/>
-          <w:color w:val="EE0000"/>
-        </w:rPr>
-        <w:t>at the</w:t>
-      </w:r>
-      <w:r>
-        <w:rPr>
-          <w:iCs/>
-          <w:color w:val="EE0000"/>
-        </w:rPr>
-        <w:t xml:space="preserve"> system is well-matched to their needs. </w:t>
-      </w:r>
-      <w:r>
-        <w:rPr>
-          <w:iCs/>
-        </w:rPr>
-        <w:t xml:space="preserve">OR </w:t>
-      </w:r>
-      <w:r>
-        <w:rPr>
-          <w:iCs/>
-          <w:color w:val="EE0000"/>
-        </w:rPr>
-        <w:t>The research will involve evaluation of the system with prospective end users to gauge how effective it is in meeting its requirements and how well-matched it is to the expectations of its users.</w:t>
-      </w:r>
-      <w:r>
-        <w:rPr>
-          <w:iCs/>
-          <w:color w:val="EE0000"/>
-        </w:rPr>
-        <w:t xml:space="preserve"> [delete as appropriate]</w:t>
-      </w:r>
-      <w:r>
-        <w:rPr>
-          <w:iCs/>
-        </w:rPr>
-        <w:t xml:space="preserve">. </w:t>
-      </w:r>
-      <w:r>
-        <w:rPr>
-          <w:iCs/>
-        </w:rPr>
-        <w:t>These are necessary stages of the</w:t>
-      </w:r>
-      <w:r>
-        <w:rPr>
-          <w:iCs/>
-        </w:rPr>
-        <w:t xml:space="preserve"> </w:t>
-      </w:r>
-      <w:r>
-        <w:rPr>
-          <w:iCs/>
-        </w:rPr>
-        <w:t xml:space="preserve">work being completed by </w:t>
-      </w:r>
-      <w:r>
-        <w:rPr>
-          <w:iCs/>
-          <w:color w:val="EE0000"/>
-        </w:rPr>
-        <w:t>your-name</w:t>
-      </w:r>
-      <w:r>
-        <w:rPr>
-          <w:iCs/>
-        </w:rPr>
-        <w:t xml:space="preserve"> to address the following aims and objectives</w:t>
-      </w:r>
-      <w:r>
-        <w:rPr>
-          <w:iCs/>
-        </w:rPr>
-        <w:t xml:space="preserve"> of their project</w:t>
-      </w:r>
-      <w:r>
-        <w:rPr>
-          <w:iCs/>
-        </w:rPr>
-        <w:t xml:space="preserve">: </w:t>
-      </w:r>
-      <w:r>
-        <w:rPr>
-          <w:iCs/>
-        </w:rPr>
-        <w:t xml:space="preserve">to research and develop novel or improved computing solutions; to collect data from prospective end-users through ethically approved methods (interviews, surveys, usability testing) to evaluate, validate, and iteratively refine the developed computing </w:t>
-      </w:r>
-      <w:r>
-        <w:rPr>
-          <w:iCs/>
-        </w:rPr>
-        <w:t>system</w:t>
-      </w:r>
-      <w:r>
-        <w:rPr>
-          <w:iCs/>
-        </w:rPr>
-        <w:t xml:space="preserve"> against its stated requirements and goals; to ensure adherence to the relevant ethical procedures, e.g., in relation to obtaining informed consent from participants prior to data collection, and to maintain secure and anonymised storage of all collected data.</w:t>
-      </w:r>
-    </w:p>
-    <w:p>
-      <w:pPr>
-        <w:rPr>
-          <w:b/>
-        </w:rPr>
-      </w:pPr>
-      <w:r>
-        <w:rPr>
-          <w:b/>
-        </w:rPr>
-        <w:t>Why have I been invited to take part?</w:t>
-      </w:r>
-    </w:p>
-    <w:p>
-      <w:pPr>
-        <w:rPr>
-          <w:i/>
-        </w:rPr>
-      </w:pPr>
-      <w:r>
-        <w:t>You have been invited to take part because</w:t>
-      </w:r>
-      <w:r>
-        <w:t xml:space="preserve"> you are someone who could be a prospective end user for the system under development, or because you may be able to offer a generalized perspective based on your experience with other, similar systems, or as a layperson.</w:t>
-      </w:r>
-    </w:p>
-    <w:p>
-      <w:pPr>
-        <w:rPr>
-          <w:b/>
-        </w:rPr>
-      </w:pPr>
-      <w:r>
-        <w:rPr>
-          <w:b/>
+        <w:rPr>
+          <w:iCs/>
+        </w:rPr>
+        <w:t xml:space="preserve">The researcher is </w:t>
+      </w:r>
+      <w:r>
+        <w:rPr>
+          <w:iCs/>
         </w:rPr>
         <w:lastRenderedPageBreak/>
-        <w:t>Do I have to take part?</w:t>
-      </w:r>
-    </w:p>
-    <w:p>
-      <w:pPr>
-        <w:rPr>
-          <w:i/>
-        </w:rPr>
-      </w:pPr>
-      <w:r>
-        <w:t>No</w:t>
-      </w:r>
-      <w:r>
-        <w:t xml:space="preserve">. </w:t>
-      </w:r>
-      <w:r>
-        <w:rPr>
-          <w:iCs/>
-        </w:rPr>
-        <w:t>T</w:t>
-      </w:r>
-      <w:r>
-        <w:rPr>
-          <w:iCs/>
-        </w:rPr>
-        <w:t xml:space="preserve">aking part is </w:t>
-      </w:r>
-      <w:r>
-        <w:rPr>
-          <w:iCs/>
-        </w:rPr>
-        <w:t xml:space="preserve">entirely </w:t>
-      </w:r>
-      <w:r>
-        <w:rPr>
-          <w:iCs/>
-        </w:rPr>
-        <w:t>voluntary</w:t>
-      </w:r>
-      <w:r>
-        <w:rPr>
-          <w:iCs/>
-        </w:rPr>
-        <w:t>. If you c</w:t>
-      </w:r>
-      <w:r>
-        <w:rPr>
-          <w:iCs/>
-        </w:rPr>
-        <w:t>hoos</w:t>
-      </w:r>
-      <w:r>
-        <w:rPr>
-          <w:iCs/>
-        </w:rPr>
-        <w:t>e</w:t>
-      </w:r>
-      <w:r>
-        <w:rPr>
-          <w:iCs/>
-        </w:rPr>
-        <w:t xml:space="preserve"> not to take part</w:t>
-      </w:r>
-      <w:r>
-        <w:rPr>
-          <w:iCs/>
-        </w:rPr>
-        <w:t>,</w:t>
-      </w:r>
-      <w:r>
-        <w:rPr>
-          <w:iCs/>
-        </w:rPr>
-        <w:t xml:space="preserve"> </w:t>
-      </w:r>
-      <w:r>
-        <w:rPr>
-          <w:iCs/>
-        </w:rPr>
-        <w:t xml:space="preserve">it </w:t>
-      </w:r>
-      <w:r>
-        <w:rPr>
-          <w:iCs/>
-        </w:rPr>
-        <w:t xml:space="preserve">will not disadvantage </w:t>
-      </w:r>
-      <w:r>
-        <w:rPr>
-          <w:iCs/>
-        </w:rPr>
-        <w:t xml:space="preserve">you or the project research </w:t>
-      </w:r>
-      <w:r>
-        <w:rPr>
-          <w:iCs/>
-        </w:rPr>
-        <w:t>in any way</w:t>
-      </w:r>
-      <w:r>
-        <w:rPr>
-          <w:iCs/>
-        </w:rPr>
-        <w:t xml:space="preserve">. If you do decide to take part, you can </w:t>
-      </w:r>
-      <w:r>
-        <w:rPr>
-          <w:iCs/>
-        </w:rPr>
-        <w:t>withdraw from the study at any time without explanation and without penalty</w:t>
-      </w:r>
-      <w:r>
-        <w:rPr>
-          <w:iCs/>
-        </w:rPr>
-        <w:t xml:space="preserve">. </w:t>
-      </w:r>
-      <w:r>
-        <w:rPr>
-          <w:iCs/>
-        </w:rPr>
-        <w:t xml:space="preserve">If you </w:t>
-      </w:r>
-      <w:r>
-        <w:rPr>
-          <w:iCs/>
-        </w:rPr>
-        <w:t>wish</w:t>
-      </w:r>
-      <w:r>
-        <w:rPr>
-          <w:iCs/>
-        </w:rPr>
-        <w:t xml:space="preserve"> to withdraw from the study, please inform the </w:t>
-      </w:r>
-      <w:r>
-        <w:rPr>
-          <w:iCs/>
-        </w:rPr>
-        <w:t>Principal Research</w:t>
-      </w:r>
-      <w:r>
-        <w:rPr>
-          <w:iCs/>
-        </w:rPr>
-        <w:t>er (</w:t>
-      </w:r>
-      <w:r>
-        <w:rPr>
-          <w:iCs/>
-          <w:color w:val="EE0000"/>
-        </w:rPr>
-        <w:t>your-name</w:t>
-      </w:r>
-      <w:r>
-        <w:rPr>
-          <w:iCs/>
-        </w:rPr>
-        <w:t xml:space="preserve">, </w:t>
-      </w:r>
-      <w:r>
-        <w:rPr>
-          <w:iCs/>
-          <w:color w:val="EE0000"/>
-        </w:rPr>
-        <w:t>your-email-address</w:t>
-      </w:r>
-      <w:r>
-        <w:rPr>
-          <w:iCs/>
-        </w:rPr>
-        <w:t>)</w:t>
-      </w:r>
-      <w:r>
-        <w:rPr>
-          <w:iCs/>
-        </w:rPr>
-        <w:t xml:space="preserve"> at any stage</w:t>
-      </w:r>
-      <w:r>
-        <w:rPr>
-          <w:iCs/>
-        </w:rPr>
-        <w:t xml:space="preserve">. During the study, you can choose not to answer any questions that you don’t want to and you can choose not to complete any activities that you don’t want to. At the end of the study, a debriefing will remind you of the purpose of the </w:t>
-      </w:r>
-      <w:r>
-        <w:rPr>
-          <w:iCs/>
-        </w:rPr>
-        <w:t>research</w:t>
-      </w:r>
-      <w:r>
-        <w:rPr>
-          <w:iCs/>
-        </w:rPr>
-        <w:t xml:space="preserve"> and reconfirm </w:t>
-      </w:r>
-      <w:r>
-        <w:rPr>
-          <w:iCs/>
-        </w:rPr>
-        <w:t xml:space="preserve">with you </w:t>
-      </w:r>
-      <w:r>
-        <w:rPr>
-          <w:iCs/>
-        </w:rPr>
-        <w:t xml:space="preserve">that you are happy for any data you </w:t>
-      </w:r>
-      <w:r>
-        <w:rPr>
-          <w:iCs/>
-        </w:rPr>
-        <w:t xml:space="preserve">have </w:t>
-      </w:r>
-      <w:r>
-        <w:rPr>
-          <w:iCs/>
-        </w:rPr>
-        <w:t xml:space="preserve">provided to be used. If you decide that </w:t>
-      </w:r>
-      <w:r>
-        <w:rPr>
-          <w:iCs/>
-        </w:rPr>
-        <w:t xml:space="preserve">you no longer wish to be part of the study, your data will be removed. Please note that your data can be removed up until the point it is been anonymised. At which point, it will no longer be possible to associate identifiable data to you. </w:t>
-      </w:r>
-    </w:p>
-    <w:p>
-      <w:pPr>
-        <w:rPr>
-          <w:b/>
-        </w:rPr>
-      </w:pPr>
-      <w:r>
-        <w:rPr>
-          <w:b/>
-        </w:rPr>
-        <w:t>W</w:t>
-      </w:r>
-      <w:r>
-        <w:rPr>
-          <w:b/>
-        </w:rPr>
-        <w:t>hat will happen if I take part?</w:t>
-      </w:r>
-    </w:p>
-    <w:p>
-      <w:pPr>
-        <w:rPr>
-          <w:i/>
-          <w:color w:val="EE0000"/>
-        </w:rPr>
-      </w:pPr>
-      <w:r>
-        <w:rPr>
-          <w:i/>
-          <w:color w:val="EE0000"/>
-        </w:rPr>
-        <w:t>[</w:t>
-      </w:r>
-      <w:r>
-        <w:rPr>
-          <w:i/>
-          <w:color w:val="EE0000"/>
-        </w:rPr>
-        <w:t xml:space="preserve">select from / </w:t>
-      </w:r>
-      <w:r>
-        <w:rPr>
-          <w:i/>
-          <w:color w:val="EE0000"/>
-        </w:rPr>
-        <w:t xml:space="preserve">delete </w:t>
-      </w:r>
-      <w:r>
-        <w:rPr>
-          <w:i/>
-          <w:color w:val="EE0000"/>
-        </w:rPr>
-        <w:t>from the following</w:t>
-      </w:r>
-      <w:r>
-        <w:rPr>
-          <w:i/>
-          <w:color w:val="EE0000"/>
-        </w:rPr>
-        <w:t xml:space="preserve"> </w:t>
-      </w:r>
-      <w:r>
-        <w:rPr>
-          <w:i/>
-          <w:color w:val="EE0000"/>
-        </w:rPr>
-        <w:t xml:space="preserve">as </w:t>
-      </w:r>
-      <w:r>
-        <w:rPr>
-          <w:i/>
-          <w:color w:val="EE0000"/>
-        </w:rPr>
-        <w:t>appropriate</w:t>
-      </w:r>
-      <w:r>
-        <w:rPr>
-          <w:i/>
-          <w:color w:val="EE0000"/>
-        </w:rPr>
-        <w:t xml:space="preserve"> and modify</w:t>
-      </w:r>
-      <w:r>
-        <w:rPr>
-          <w:i/>
-          <w:color w:val="EE0000"/>
-        </w:rPr>
-        <w:t>]</w:t>
-      </w:r>
-    </w:p>
-    <w:p>
-      <w:pPr>
-        <w:rPr>
-          <w:iCs/>
-          <w:color w:val="EE0000"/>
-        </w:rPr>
-      </w:pPr>
-      <w:r>
-        <w:rPr>
-          <w:iCs/>
-          <w:color w:val="EE0000"/>
-        </w:rPr>
-        <w:t xml:space="preserve">You will be asked to take part in an in-person meeting that will seek your views </w:t>
-      </w:r>
-      <w:r>
-        <w:rPr>
-          <w:iCs/>
-          <w:color w:val="EE0000"/>
-        </w:rPr>
-        <w:t xml:space="preserve">on the requirements for </w:t>
-      </w:r>
-      <w:r>
-        <w:rPr>
-          <w:iCs/>
-          <w:color w:val="EE0000"/>
-        </w:rPr>
-        <w:t>the system under development. This meeting will be arranged on a date and time that is convenient for you. A meeting location on the University of Dundee campus will be proposed unless it is more convenient for you to meet elsewhere. The meeting is estimated to last between 30 to 60 minutes maximum. During the meeting, the researcher may have questions about your preferences or expectations for the type of system being developed. They may provide examples of early sketches, designs, or ideas for you to rate or comment upon. During the meeting, no personal</w:t>
-      </w:r>
-      <w:r>
-        <w:rPr>
-          <w:iCs/>
-          <w:color w:val="EE0000"/>
-        </w:rPr>
-        <w:t>, confidential,</w:t>
-      </w:r>
-      <w:r>
-        <w:rPr>
-          <w:iCs/>
-          <w:color w:val="EE0000"/>
-        </w:rPr>
-        <w:t xml:space="preserve"> </w:t>
-      </w:r>
-      <w:r>
-        <w:rPr>
-          <w:iCs/>
-          <w:color w:val="EE0000"/>
-        </w:rPr>
-        <w:t xml:space="preserve">or sensitive </w:t>
-      </w:r>
-      <w:r>
-        <w:rPr>
-          <w:iCs/>
-          <w:color w:val="EE0000"/>
-        </w:rPr>
-        <w:t xml:space="preserve">data will be collected from you, and your informed consent will be required prior to proceeding. You can choose not to answer questions that you don’t want to. You </w:t>
-      </w:r>
-      <w:r>
-        <w:rPr>
-          <w:iCs/>
-          <w:color w:val="EE0000"/>
-        </w:rPr>
-        <w:t xml:space="preserve">can end or </w:t>
-      </w:r>
-      <w:r>
-        <w:rPr>
-          <w:iCs/>
-          <w:color w:val="EE0000"/>
-        </w:rPr>
-        <w:t>withdraw</w:t>
-      </w:r>
-      <w:r>
-        <w:rPr>
-          <w:iCs/>
-          <w:color w:val="EE0000"/>
-        </w:rPr>
-        <w:t xml:space="preserve"> from the session at any time without explanation and without penalty. The researcher will record your answers to the questions, e.g., by taking notes, or by you making notes on any documents and designs that you are asked to peruse. The researcher may also wish to record the session using audio or video. This would be for the purposes of transcribing notes from the recordings afterwards and then destroying the recordings when they are no longer required. If recordings are being used, this will be made clear to you and your informed consent would be sought to do so. During the meeting, there will be opportunities for you to take breaks whenever you require. The researcher is unable to reward or compensate you for your time, but we hope you will find it to be an interesting experience to take part in the research.  </w:t>
-      </w:r>
-    </w:p>
-    <w:p>
-      <w:pPr>
-        <w:rPr>
-          <w:iCs/>
-          <w:color w:val="EE0000"/>
-        </w:rPr>
-      </w:pPr>
-      <w:r>
-        <w:rPr>
-          <w:iCs/>
-          <w:color w:val="EE0000"/>
-        </w:rPr>
-        <w:t>OR</w:t>
-      </w:r>
-    </w:p>
-    <w:p>
-      <w:pPr>
-        <w:rPr>
-          <w:iCs/>
-          <w:color w:val="EE0000"/>
-        </w:rPr>
-      </w:pPr>
-      <w:r>
-        <w:rPr>
-          <w:iCs/>
-          <w:color w:val="EE0000"/>
-        </w:rPr>
-        <w:t>You will be asked to complete an online questionnaire will seek your views on the requirements for the system under development. The questionnaire is estimated to take 20 minutes / 60 minutes [delete as appropriate] to complete. No personal</w:t>
-      </w:r>
-      <w:r>
-        <w:rPr>
-          <w:iCs/>
-          <w:color w:val="EE0000"/>
-        </w:rPr>
-        <w:t>, confidential, or sensitive</w:t>
-      </w:r>
-      <w:r>
-        <w:rPr>
-          <w:iCs/>
-          <w:color w:val="EE0000"/>
-        </w:rPr>
-        <w:t xml:space="preserve"> data will be collected from you, and your informed consent will be required prior to proceeding. You can choose not to answer questions that you don’t want to. You can end or withdraw from the questionnaire at any time without explanation and without penalty. The answers to your questions will be saved within the questionnaire system where they can be accessed by the researcher. The researcher is unable to reward or </w:t>
-      </w:r>
-      <w:r>
-        <w:rPr>
-          <w:iCs/>
-          <w:color w:val="EE0000"/>
-        </w:rPr>
-        <w:lastRenderedPageBreak/>
-        <w:t xml:space="preserve">compensate you for your time, but we hope you will find it to be an interesting experience to take part in the research. </w:t>
-      </w:r>
-    </w:p>
-    <w:p>
-      <w:pPr>
-        <w:rPr>
-          <w:iCs/>
-          <w:color w:val="EE0000"/>
-        </w:rPr>
-      </w:pPr>
-      <w:r>
-        <w:rPr>
-          <w:iCs/>
-          <w:color w:val="EE0000"/>
-        </w:rPr>
-        <w:t>OR</w:t>
-      </w:r>
-    </w:p>
-    <w:p>
-      <w:pPr>
-        <w:rPr>
-          <w:iCs/>
-          <w:color w:val="EE0000"/>
-        </w:rPr>
-      </w:pPr>
-      <w:r>
-        <w:rPr>
-          <w:iCs/>
-          <w:color w:val="EE0000"/>
-        </w:rPr>
-        <w:t xml:space="preserve">You will be asked to take part in an in-person evaluation of (prototypes of) the system that has been developed. This meeting will be arranged on a date and time that is convenient for you. A meeting location on the University of Dundee campus will be proposed unless it is more convenient for you to meet elsewhere. The meeting is estimated to last between </w:t>
-      </w:r>
-      <w:r>
-        <w:rPr>
-          <w:iCs/>
-          <w:color w:val="EE0000"/>
-        </w:rPr>
-        <w:t>45</w:t>
-      </w:r>
-      <w:r>
-        <w:rPr>
-          <w:iCs/>
-          <w:color w:val="EE0000"/>
-        </w:rPr>
-        <w:t xml:space="preserve"> to 60 minutes maximum. During the meeting, the researcher </w:t>
-      </w:r>
-      <w:r>
-        <w:rPr>
-          <w:iCs/>
-          <w:color w:val="EE0000"/>
-        </w:rPr>
-        <w:t xml:space="preserve">will present (prototypes of) the system that has been developed to you. They may provide a guided tour of the system, seeking your views and comments as they go along. They may ask you to interact directly with the system yourself, either as a free-form exploration of your own or based on a set of specific tasks or features they would like you to try out. You will be provided with all materials necessary to complete the evaluation. </w:t>
-      </w:r>
-      <w:r>
-        <w:rPr>
-          <w:iCs/>
-          <w:color w:val="EE0000"/>
-        </w:rPr>
-        <w:t xml:space="preserve">Please be assured that the researcher is not judging or testing your ability to use the system. They are keen to benefit from your experience with the system including what you feel works well or doesn’t work well. During the evaluation, you may be encouraged to ‘think-aloud’ or comment on things as you go along. The researcher will be taking notes of any feedback given. The researcher may have specific questions of their own, e.g., ‘what did you think of that feature?’, ‘is the size of font OK?’, ‘would this feature work better if it was presented in this way instead?’. The researcher may wish to record the session using audio or video. This would be for the purposes of transcribing notes from the recordings afterwards and then destroying the recordings when they are no longer required. If recordings are being used, this will be made clear to you and your informed consent would be sought to do so. </w:t>
-      </w:r>
-      <w:r>
-        <w:rPr>
-          <w:iCs/>
-          <w:color w:val="EE0000"/>
-        </w:rPr>
-        <w:t>During the meeting, no personal</w:t>
-      </w:r>
-      <w:r>
-        <w:rPr>
-          <w:iCs/>
-          <w:color w:val="EE0000"/>
-        </w:rPr>
-        <w:t>, confidential, or sensitive</w:t>
-      </w:r>
-      <w:r>
-        <w:rPr>
-          <w:iCs/>
-          <w:color w:val="EE0000"/>
-        </w:rPr>
-        <w:t xml:space="preserve"> data will be collected from you, and your informed consent will be required prior to proceeding. You can choose not to answer questions that you don’t want to. You can end or withdraw from the session at any time without explanation and without penalty. </w:t>
-      </w:r>
-      <w:r>
-        <w:rPr>
-          <w:iCs/>
-          <w:color w:val="EE0000"/>
-        </w:rPr>
-        <w:t xml:space="preserve">During the meeting, there will be opportunities for you to take breaks whenever you require. Towards the end of the meeting, </w:t>
-      </w:r>
-      <w:r>
-        <w:rPr>
-          <w:iCs/>
-          <w:color w:val="EE0000"/>
-        </w:rPr>
-        <w:t xml:space="preserve">or after the meeting has concluded, </w:t>
-      </w:r>
-      <w:r>
-        <w:rPr>
-          <w:iCs/>
-          <w:color w:val="EE0000"/>
-        </w:rPr>
-        <w:t>you may be asked to complete a final questionnaire that allows you to rate the features of the application and provide any further final comments that you feel will be useful. This questionnaire is estimated to take 10 to 15 minutes to complete.</w:t>
-      </w:r>
-      <w:r>
-        <w:rPr>
-          <w:iCs/>
-          <w:color w:val="EE0000"/>
-        </w:rPr>
-        <w:t xml:space="preserve"> In the questionnaire, no personal, confidential, or sensitive data will be collected from you. You can choose not to answer questions that you don’t want to. You can decide to withdraw from the research without consequence or penalty. </w:t>
-      </w:r>
-      <w:r>
-        <w:rPr>
-          <w:iCs/>
-          <w:color w:val="EE0000"/>
-        </w:rPr>
-        <w:t xml:space="preserve"> </w:t>
-      </w:r>
-      <w:r>
-        <w:rPr>
-          <w:iCs/>
-          <w:color w:val="EE0000"/>
-        </w:rPr>
-        <w:t xml:space="preserve">The researcher is unable to reward or compensate you for your time, but we hope you will find it to be an interesting experience to take part in the research. </w:t>
-      </w:r>
-    </w:p>
-    <w:p>
-      <w:pPr>
-        <w:rPr>
-          <w:iCs/>
-          <w:color w:val="EE0000"/>
-        </w:rPr>
-      </w:pPr>
-      <w:r>
-        <w:rPr>
-          <w:iCs/>
-          <w:color w:val="EE0000"/>
-        </w:rPr>
-        <w:t>OR</w:t>
-      </w:r>
-    </w:p>
-    <w:p>
-      <w:pPr>
-        <w:rPr>
-          <w:iCs/>
-          <w:color w:val="EE0000"/>
-        </w:rPr>
-      </w:pPr>
-      <w:r>
-        <w:rPr>
-          <w:iCs/>
-          <w:color w:val="EE0000"/>
-        </w:rPr>
-        <w:t xml:space="preserve">You will be asked to take part in an online evaluation of (prototypes of) the system that has been developed. This meeting will be arranged on a date and time that is convenient for you and will be held on Microsoft Teams. The meeting is estimated to last between 45 to 60 minutes maximum. During the meeting, the researcher will present (prototypes of) the system that has been developed to you. They may provide a guided tour of the system, seeking your views and comments as they go along. They may ask you to interact directly with the system yourself using the screen sharing feature in Microsoft Teams, either as a free-form exploration of your own or based on a set of specific tasks or features they </w:t>
-      </w:r>
-      <w:r>
-        <w:rPr>
-          <w:iCs/>
-          <w:color w:val="EE0000"/>
-        </w:rPr>
-        <w:lastRenderedPageBreak/>
-        <w:t>would like you to try out. You will be provided with all materials necessary to complete the evaluation. Please be assured that the researcher is not judging or testing your ability to use the system. They are keen to benefit from your experience with the system including what you feel works well or doesn’t work well. During the evaluation, you may be encouraged to ‘think-aloud’ or comment on things as you go along. The researcher will be taking notes of any feedback given. The researcher may have specific questions of their own, e.g., ‘what did you think of that feature?’, ‘is the size of font OK?’, ‘would this feature work better if it was presented in this way instead?’. The researcher may wish to record the session</w:t>
-      </w:r>
-      <w:r>
-        <w:rPr>
-          <w:iCs/>
-          <w:color w:val="EE0000"/>
-        </w:rPr>
-        <w:t xml:space="preserve"> or use the transcription feature in Microsoft Teams. </w:t>
-      </w:r>
-      <w:r>
-        <w:rPr>
-          <w:iCs/>
-          <w:color w:val="EE0000"/>
-        </w:rPr>
-        <w:t xml:space="preserve">This would be for the purposes of transcribing notes from the recordings afterwards and then destroying the recordings when they are no longer required. If recordings are being used, this will be made clear to you and your informed consent would be sought to do so. During the meeting, no personal, confidential, or sensitive data will be collected from you, and your informed consent will be required prior to proceeding. You can choose not to answer questions that you don’t want to. You can end or withdraw from the session at any time without explanation and without penalty. During the meeting, there will be opportunities for you to take breaks whenever you require. Towards the end of the meeting, </w:t>
-      </w:r>
-      <w:r>
-        <w:rPr>
-          <w:iCs/>
-          <w:color w:val="EE0000"/>
-        </w:rPr>
-        <w:t xml:space="preserve">or after the meeting has been concluded, </w:t>
-      </w:r>
-      <w:r>
-        <w:rPr>
-          <w:iCs/>
-          <w:color w:val="EE0000"/>
-        </w:rPr>
-        <w:t xml:space="preserve">you may be asked to complete a final questionnaire that allows you to rate the features of the application and provide any further final comments that you feel will be useful. This questionnaire is estimated to take 10 to 15 minutes to complete. </w:t>
-      </w:r>
-      <w:r>
-        <w:rPr>
-          <w:iCs/>
-          <w:color w:val="EE0000"/>
-        </w:rPr>
-        <w:t xml:space="preserve">In the questionnaire, no personal, confidential, or sensitive data will be collected from you. You can choose not to answer questions that you don’t want to. You can decide to withdraw from the research without consequence or penalty. </w:t>
-      </w:r>
-      <w:r>
-        <w:rPr>
-          <w:iCs/>
-          <w:color w:val="EE0000"/>
-        </w:rPr>
-        <w:t xml:space="preserve">The researcher is unable to reward or compensate you for your time, but we hope you will find it to be an interesting experience to take part in the research. </w:t>
-      </w:r>
-    </w:p>
-    <w:p>
-      <w:pPr>
-        <w:rPr>
-          <w:iCs/>
-          <w:color w:val="EE0000"/>
-        </w:rPr>
-      </w:pPr>
-      <w:r>
-        <w:rPr>
-          <w:iCs/>
-          <w:color w:val="EE0000"/>
-        </w:rPr>
-        <w:t>OR</w:t>
-      </w:r>
-    </w:p>
-    <w:p>
-      <w:pPr>
-        <w:rPr>
-          <w:iCs/>
-          <w:color w:val="EE0000"/>
-        </w:rPr>
-      </w:pPr>
-      <w:r>
-        <w:rPr>
-          <w:iCs/>
-          <w:color w:val="EE0000"/>
-        </w:rPr>
-        <w:t xml:space="preserve">You will be asked to take part in an offline online evaluation of (prototypes of) the system that has been developed. I.e., you will be able to explore and evaluate the system in your own time. The researcher will provide you with the materials necessary to use and interact with the system, e.g., a link to working version or prototypes that have been produced, a getting started guide, a brief overview of the system, and details of any tasks to complete. The researcher may ask you to undertake a free-form exploration of the system yourself or they may provide a set of specific tasks or features they would like you to try out. Please be assured that the researcher is not judging or testing your ability to use the system. They are keen to benefit from your experience with the system including what you feel works well or doesn’t work well. Once you have finished your testing / evaluation, you may be asked to complete a final questionnaire that allows you to rate the features of the application and provide any comments that you feel will be useful. This questionnaire is estimated to take 20 to 30 minutes to complete. In the questionnaire, no personal, confidential, or sensitive data will be collected from you. You can choose not to answer questions that you don’t want to. You can decide to withdraw from the completing the research without consequence or penalty. The researcher is unable to reward or compensate you for your time, but we hope you will find it to be an interesting experience to take part in the research. </w:t>
+        <w:t xml:space="preserve">unable to reward or compensate you for your time, but we hope you will find it to be an interesting experience to take part in the research. </w:t>
       </w:r>
     </w:p>
     <w:p>
@@ -1289,7 +953,6 @@
           <w:sz w:val="22"/>
           <w:szCs w:val="22"/>
         </w:rPr>
-        <w:lastRenderedPageBreak/>
         <w:t>There are no expected risk</w:t>
       </w:r>
       <w:r>
@@ -1480,49 +1143,6 @@
           <w:szCs w:val="22"/>
         </w:rPr>
         <w:t xml:space="preserve">Team. </w:t>
-      </w:r>
-    </w:p>
-    <w:p>
-      <w:pPr>
-        <w:pStyle w:val="BodyText"/>
-        <w:spacing w:after="160" w:line="259" w:lineRule="auto"/>
-        <w:rPr>
-          <w:rFonts w:asciiTheme="minorHAnsi" w:eastAsiaTheme="minorHAnsi" w:hAnsiTheme="minorHAnsi" w:cstheme="minorBidi"/>
-          <w:iCs/>
-          <w:color w:val="EE0000"/>
-          <w:sz w:val="22"/>
-          <w:szCs w:val="22"/>
-        </w:rPr>
-      </w:pPr>
-      <w:r>
-        <w:rPr>
-          <w:rFonts w:asciiTheme="minorHAnsi" w:eastAsiaTheme="minorHAnsi" w:hAnsiTheme="minorHAnsi" w:cstheme="minorBidi"/>
-          <w:iCs/>
-          <w:color w:val="EE0000"/>
-          <w:sz w:val="22"/>
-          <w:szCs w:val="22"/>
-        </w:rPr>
-        <w:t>[VR projects must mention the risk of motion sickness or disorientation in the virtual environment. State that if users are prone to motion sickness, they should consider not taking part in the study. State that the virtual environment will</w:t>
-      </w:r>
-      <w:r>
-        <w:rPr>
-          <w:rFonts w:asciiTheme="minorHAnsi" w:eastAsiaTheme="minorHAnsi" w:hAnsiTheme="minorHAnsi" w:cstheme="minorBidi"/>
-          <w:iCs/>
-          <w:color w:val="EE0000"/>
-          <w:sz w:val="22"/>
-          <w:szCs w:val="22"/>
-        </w:rPr>
-        <w:t xml:space="preserve"> be</w:t>
-      </w:r>
-      <w:r>
-        <w:rPr>
-          <w:rFonts w:asciiTheme="minorHAnsi" w:eastAsiaTheme="minorHAnsi" w:hAnsiTheme="minorHAnsi" w:cstheme="minorBidi"/>
-          <w:iCs/>
-          <w:color w:val="EE0000"/>
-          <w:sz w:val="22"/>
-          <w:szCs w:val="22"/>
-        </w:rPr>
-        <w:t xml:space="preserve"> tested within a risk-assessed environment to ensure there are no trip hazards or obstacles.]</w:t>
       </w:r>
     </w:p>
     <w:p>
@@ -1938,62 +1558,28 @@
     </w:p>
     <w:p>
       <w:r>
-        <w:t>The University respects your rights and preferences in relation to your data and if you wish to update, access, erase, or limit the use of your information, please let us know by emailing </w:t>
-      </w:r>
-      <w:r>
-        <w:rPr>
-          <w:i/>
-          <w:color w:val="EE0000"/>
-        </w:rPr>
-        <w:t>[</w:t>
-      </w:r>
-      <w:r>
-        <w:rPr>
-          <w:i/>
-          <w:color w:val="EE0000"/>
-        </w:rPr>
-        <w:t xml:space="preserve">project student - </w:t>
-      </w:r>
-      <w:r>
-        <w:rPr>
-          <w:i/>
-          <w:color w:val="EE0000"/>
-        </w:rPr>
-        <w:t xml:space="preserve">insert </w:t>
-      </w:r>
-      <w:r>
-        <w:rPr>
-          <w:i/>
-          <w:color w:val="EE0000"/>
-        </w:rPr>
-        <w:t>contact</w:t>
-      </w:r>
-      <w:r>
-        <w:rPr>
-          <w:i/>
-          <w:color w:val="EE0000"/>
-        </w:rPr>
-        <w:t xml:space="preserve"> details</w:t>
-      </w:r>
-      <w:r>
-        <w:rPr>
-          <w:i/>
-          <w:color w:val="EE0000"/>
-        </w:rPr>
-        <w:t>]</w:t>
-      </w:r>
-      <w:r>
-        <w:rPr>
-          <w:i/>
-        </w:rPr>
-        <w:t>.</w:t>
-      </w:r>
-      <w:r>
-        <w:t xml:space="preserve"> Please note that some of your rights may be limited where personal data is processed for research, but we are happy to discuss that with you. If you wish to complain about the use of your information please contact the University’s Data Protection Officer in the first instance</w:t>
+        <w:t>The University respects your rights and preferences in relation to your data and if you wish to update, access, erase, or limit the use of your information, please let us know by emailing</w:t>
       </w:r>
       <w:r>
         <w:t xml:space="preserve"> </w:t>
       </w:r>
+      <w:hyperlink r:id="rId11" w:history="1">
+        <w:r>
+          <w:rPr>
+            <w:rStyle w:val="Hyperlink"/>
+          </w:rPr>
+          <w:t>2502331@dundee.ac.uk</w:t>
+        </w:r>
+      </w:hyperlink>
+      <w:r>
+        <w:t xml:space="preserve"> . </w:t>
+      </w:r>
+      <w:r>
+        <w:t>Please note that some of your rights may be limited where personal data is processed for research, but we are happy to discuss that with you. If you wish to complain about the use of your information please contact the University’s Data Protection Officer in the first instance</w:t>
+      </w:r>
+      <w:r>
+        <w:t xml:space="preserve"> </w:t>
+      </w:r>
       <w:r>
         <w:t>(</w:t>
       </w:r>
@@ -2006,7 +1592,7 @@
       <w:r>
         <w:t xml:space="preserve"> </w:t>
       </w:r>
-      <w:hyperlink r:id="rId11" w:history="1">
+      <w:hyperlink r:id="rId12" w:history="1">
         <w:r>
           <w:rPr>
             <w:rStyle w:val="Hyperlink"/>
@@ -2026,7 +1612,7 @@
       <w:r>
         <w:t>(</w:t>
       </w:r>
-      <w:hyperlink r:id="rId12" w:history="1">
+      <w:hyperlink r:id="rId13" w:history="1">
         <w:r>
           <w:rPr>
             <w:rStyle w:val="Hyperlink"/>
@@ -2049,7 +1635,7 @@
       <w:r>
         <w:t xml:space="preserve"> </w:t>
       </w:r>
-      <w:hyperlink r:id="rId13" w:history="1">
+      <w:hyperlink r:id="rId14" w:history="1">
         <w:r>
           <w:rPr>
             <w:rStyle w:val="Hyperlink"/>
@@ -2061,6 +1647,8 @@
         <w:t xml:space="preserve">. </w:t>
       </w:r>
     </w:p>
+    <w:p/>
+    <w:p/>
     <w:p>
       <w:pPr>
         <w:rPr>
@@ -2084,7 +1672,7 @@
       <w:r>
         <w:t>If you wish to complain about the way the research has been conducted please contact the Convener of the University Research Ethics Committee (</w:t>
       </w:r>
-      <w:hyperlink r:id="rId14" w:history="1">
+      <w:hyperlink r:id="rId15" w:history="1">
         <w:r>
           <w:rPr>
             <w:rStyle w:val="Hyperlink"/>
@@ -2175,12 +1763,12 @@
     </w:p>
     <w:p/>
     <w:sectPr>
-      <w:headerReference w:type="even" r:id="rId15"/>
-      <w:headerReference w:type="default" r:id="rId16"/>
-      <w:footerReference w:type="even" r:id="rId17"/>
-      <w:footerReference w:type="default" r:id="rId18"/>
-      <w:headerReference w:type="first" r:id="rId19"/>
-      <w:footerReference w:type="first" r:id="rId20"/>
+      <w:headerReference w:type="even" r:id="rId16"/>
+      <w:headerReference w:type="default" r:id="rId17"/>
+      <w:footerReference w:type="even" r:id="rId18"/>
+      <w:footerReference w:type="default" r:id="rId19"/>
+      <w:headerReference w:type="first" r:id="rId20"/>
+      <w:footerReference w:type="first" r:id="rId21"/>
       <w:pgSz w:w="12240" w:h="15840"/>
       <w:pgMar w:top="1440" w:right="1440" w:bottom="1440" w:left="1440" w:header="709" w:footer="709" w:gutter="0"/>
       <w:cols w:space="708"/>
@@ -2911,7 +2499,7 @@
     <w:lsdException w:name="Table Web 2" w:semiHidden="1" w:unhideWhenUsed="1"/>
     <w:lsdException w:name="Table Web 3" w:semiHidden="1" w:unhideWhenUsed="1"/>
     <w:lsdException w:name="Balloon Text" w:semiHidden="1" w:unhideWhenUsed="1"/>
-    <w:lsdException w:name="Table Grid" w:uiPriority="39"/>
+    <w:lsdException w:name="Table Grid" w:uiPriority="59"/>
     <w:lsdException w:name="Table Theme" w:semiHidden="1" w:unhideWhenUsed="1"/>
     <w:lsdException w:name="Placeholder Text" w:semiHidden="1"/>
     <w:lsdException w:name="No Spacing" w:uiPriority="1" w:qFormat="1"/>
@@ -3389,6 +2977,25 @@
       <w:spacing w:after="0" w:line="240" w:lineRule="auto"/>
     </w:pPr>
   </w:style>
+  <w:style w:type="table" w:styleId="TableGrid">
+    <w:name w:val="Table Grid"/>
+    <w:basedOn w:val="TableNormal"/>
+    <w:uiPriority w:val="59"/>
+    <w:rsid w:val="00DB3C93"/>
+    <w:pPr>
+      <w:spacing w:after="0" w:line="240" w:lineRule="auto"/>
+    </w:pPr>
+    <w:tblPr>
+      <w:tblBorders>
+        <w:top w:val="single" w:sz="4" w:space="0" w:color="auto"/>
+        <w:left w:val="single" w:sz="4" w:space="0" w:color="auto"/>
+        <w:bottom w:val="single" w:sz="4" w:space="0" w:color="auto"/>
+        <w:right w:val="single" w:sz="4" w:space="0" w:color="auto"/>
+        <w:insideH w:val="single" w:sz="4" w:space="0" w:color="auto"/>
+        <w:insideV w:val="single" w:sz="4" w:space="0" w:color="auto"/>
+      </w:tblBorders>
+    </w:tblPr>
+  </w:style>
 </w:styles>
 </file>
 
@@ -3654,6 +3261,14 @@
 </file>
 
 <file path=customXml/item1.xml><?xml version="1.0" encoding="utf-8"?>
+<p:properties xmlns:p="http://schemas.microsoft.com/office/2006/metadata/properties" xmlns:xsi="http://www.w3.org/2001/XMLSchema-instance" xmlns:pc="http://schemas.microsoft.com/office/infopath/2007/PartnerControls">
+  <documentManagement>
+    <_activity xmlns="57d8a762-ad9e-4d6d-b050-672b9de5a367" xsi:nil="true"/>
+  </documentManagement>
+</p:properties>
+</file>
+
+<file path=customXml/item2.xml><?xml version="1.0" encoding="utf-8"?>
 <?mso-contentType ?>
 <FormTemplates xmlns="http://schemas.microsoft.com/sharepoint/v3/contenttype/forms">
   <Display>DocumentLibraryForm</Display>
@@ -3662,7 +3277,7 @@
 </FormTemplates>
 </file>
 
-<file path=customXml/item2.xml><?xml version="1.0" encoding="utf-8"?>
+<file path=customXml/item3.xml><?xml version="1.0" encoding="utf-8"?>
 <ct:contentTypeSchema xmlns:ct="http://schemas.microsoft.com/office/2006/metadata/contentType" xmlns:ma="http://schemas.microsoft.com/office/2006/metadata/properties/metaAttributes" ct:_="" ma:_="" ma:contentTypeName="Document" ma:contentTypeID="0x010100E21E2FC40F2F9849A2101429659C885F" ma:contentTypeVersion="18" ma:contentTypeDescription="Create a new document." ma:contentTypeScope="" ma:versionID="846039444d366d22fd92ed571c056e6a">
   <xsd:schema xmlns:xsd="http://www.w3.org/2001/XMLSchema" xmlns:xs="http://www.w3.org/2001/XMLSchema" xmlns:p="http://schemas.microsoft.com/office/2006/metadata/properties" xmlns:ns3="57d8a762-ad9e-4d6d-b050-672b9de5a367" xmlns:ns4="69302c11-379d-46f2-838b-87b5f21836a2" targetNamespace="http://schemas.microsoft.com/office/2006/metadata/properties" ma:root="true" ma:fieldsID="224c7245fac8abc9a7dcb4d94b86958a" ns3:_="" ns4:_="">
     <xsd:import namespace="57d8a762-ad9e-4d6d-b050-672b9de5a367"/>
@@ -3915,15 +3530,17 @@
 </ct:contentTypeSchema>
 </file>
 
-<file path=customXml/item3.xml><?xml version="1.0" encoding="utf-8"?>
-<p:properties xmlns:p="http://schemas.microsoft.com/office/2006/metadata/properties" xmlns:xsi="http://www.w3.org/2001/XMLSchema-instance" xmlns:pc="http://schemas.microsoft.com/office/infopath/2007/PartnerControls">
-  <documentManagement>
-    <_activity xmlns="57d8a762-ad9e-4d6d-b050-672b9de5a367" xsi:nil="true"/>
-  </documentManagement>
-</p:properties>
+<file path=customXml/itemProps1.xml><?xml version="1.0" encoding="utf-8"?>
+<ds:datastoreItem xmlns:ds="http://schemas.openxmlformats.org/officeDocument/2006/customXml" ds:itemID="{5286FF38-35BF-480F-ABBE-59B4EAD9E148}">
+  <ds:schemaRefs>
+    <ds:schemaRef ds:uri="http://schemas.microsoft.com/office/2006/metadata/properties"/>
+    <ds:schemaRef ds:uri="http://schemas.microsoft.com/office/infopath/2007/PartnerControls"/>
+    <ds:schemaRef ds:uri="57d8a762-ad9e-4d6d-b050-672b9de5a367"/>
+  </ds:schemaRefs>
+</ds:datastoreItem>
 </file>
 
-<file path=customXml/itemProps1.xml><?xml version="1.0" encoding="utf-8"?>
+<file path=customXml/itemProps2.xml><?xml version="1.0" encoding="utf-8"?>
 <ds:datastoreItem xmlns:ds="http://schemas.openxmlformats.org/officeDocument/2006/customXml" ds:itemID="{2108A57F-DE8D-4F21-9834-763759650A44}">
   <ds:schemaRefs>
     <ds:schemaRef ds:uri="http://schemas.microsoft.com/sharepoint/v3/contenttype/forms"/>
@@ -3931,7 +3548,7 @@
 </ds:datastoreItem>
 </file>
 
-<file path=customXml/itemProps2.xml><?xml version="1.0" encoding="utf-8"?>
+<file path=customXml/itemProps3.xml><?xml version="1.0" encoding="utf-8"?>
 <ds:datastoreItem xmlns:ds="http://schemas.openxmlformats.org/officeDocument/2006/customXml" ds:itemID="{23A49322-CF41-4462-B55F-9D0A057ABDE3}">
   <ds:schemaRefs>
     <ds:schemaRef ds:uri="http://schemas.microsoft.com/office/2006/metadata/contentType"/>
@@ -3948,14 +3565,4 @@
     <ds:schemaRef ds:uri="http://schemas.microsoft.com/internal/obd"/>
   </ds:schemaRefs>
 </ds:datastoreItem>
-</file>
-
-<file path=customXml/itemProps3.xml><?xml version="1.0" encoding="utf-8"?>
-<ds:datastoreItem xmlns:ds="http://schemas.openxmlformats.org/officeDocument/2006/customXml" ds:itemID="{5286FF38-35BF-480F-ABBE-59B4EAD9E148}">
-  <ds:schemaRefs>
-    <ds:schemaRef ds:uri="http://schemas.microsoft.com/office/2006/metadata/properties"/>
-    <ds:schemaRef ds:uri="http://schemas.microsoft.com/office/infopath/2007/PartnerControls"/>
-    <ds:schemaRef ds:uri="57d8a762-ad9e-4d6d-b050-672b9de5a367"/>
-  </ds:schemaRefs>
-</ds:datastoreItem>
 </file>
</xml_diff>